<commit_message>
Update Document homologació Prestacions socials_v1.0.docx
</commit_message>
<xml_diff>
--- a/Documents/Àmbit Administració General de l'Estat(AGE)/H - Prestacions socials INSS TSD/Document homologació Prestacions socials_v1.0.docx
+++ b/Documents/Àmbit Administració General de l'Estat(AGE)/H - Prestacions socials INSS TSD/Document homologació Prestacions socials_v1.0.docx
@@ -60,11 +60,11 @@
         <w:tblLook w:val="04A0" w:firstRow="1" w:lastRow="0" w:firstColumn="1" w:lastColumn="0" w:noHBand="0" w:noVBand="1"/>
       </w:tblPr>
       <w:tblGrid>
-        <w:gridCol w:w="2779"/>
-        <w:gridCol w:w="2671"/>
-        <w:gridCol w:w="2396"/>
-        <w:gridCol w:w="4352"/>
-        <w:gridCol w:w="1831"/>
+        <w:gridCol w:w="2832"/>
+        <w:gridCol w:w="2658"/>
+        <w:gridCol w:w="2388"/>
+        <w:gridCol w:w="4327"/>
+        <w:gridCol w:w="1824"/>
       </w:tblGrid>
       <w:tr>
         <w:trPr>
@@ -344,6 +344,94 @@
           <w:p>
             <w:pPr>
               <w:cnfStyle w:val="000000000000" w:firstRow="0" w:lastRow="0" w:firstColumn="0" w:lastColumn="0" w:oddVBand="0" w:evenVBand="0" w:oddHBand="0" w:evenHBand="0" w:firstRowFirstColumn="0" w:firstRowLastColumn="0" w:lastRowFirstColumn="0" w:lastRowLastColumn="0"/>
+              <w:rPr>
+                <w:i/>
+                <w:sz w:val="20"/>
+                <w:szCs w:val="20"/>
+              </w:rPr>
+            </w:pPr>
+          </w:p>
+        </w:tc>
+      </w:tr>
+      <w:tr>
+        <w:trPr>
+          <w:cnfStyle w:val="000000100000" w:firstRow="0" w:lastRow="0" w:firstColumn="0" w:lastColumn="0" w:oddVBand="0" w:evenVBand="0" w:oddHBand="1" w:evenHBand="0" w:firstRowFirstColumn="0" w:firstRowLastColumn="0" w:lastRowFirstColumn="0" w:lastRowLastColumn="0"/>
+        </w:trPr>
+        <w:tc>
+          <w:tcPr>
+            <w:cnfStyle w:val="001000000000" w:firstRow="0" w:lastRow="0" w:firstColumn="1" w:lastColumn="0" w:oddVBand="0" w:evenVBand="0" w:oddHBand="0" w:evenHBand="0" w:firstRowFirstColumn="0" w:firstRowLastColumn="0" w:lastRowFirstColumn="0" w:lastRowLastColumn="0"/>
+            <w:tcW w:w="2779" w:type="dxa"/>
+            <w:vAlign w:val="center"/>
+          </w:tcPr>
+          <w:p>
+            <w:pPr>
+              <w:jc w:val="center"/>
+              <w:rPr>
+                <w:lang w:val="es-ES"/>
+              </w:rPr>
+            </w:pPr>
+            <w:r>
+              <w:rPr>
+                <w:lang w:val="es-ES"/>
+              </w:rPr>
+              <w:t>TSD_DADES_ECONOMIQUES</w:t>
+            </w:r>
+          </w:p>
+        </w:tc>
+        <w:tc>
+          <w:tcPr>
+            <w:tcW w:w="2671" w:type="dxa"/>
+          </w:tcPr>
+          <w:p>
+            <w:pPr>
+              <w:jc w:val="both"/>
+              <w:cnfStyle w:val="000000100000" w:firstRow="0" w:lastRow="0" w:firstColumn="0" w:lastColumn="0" w:oddVBand="0" w:evenVBand="0" w:oddHBand="1" w:evenHBand="0" w:firstRowFirstColumn="0" w:firstRowLastColumn="0" w:lastRowFirstColumn="0" w:lastRowLastColumn="0"/>
+              <w:rPr>
+                <w:sz w:val="20"/>
+                <w:szCs w:val="20"/>
+              </w:rPr>
+            </w:pPr>
+          </w:p>
+        </w:tc>
+        <w:tc>
+          <w:tcPr>
+            <w:tcW w:w="2396" w:type="dxa"/>
+          </w:tcPr>
+          <w:p>
+            <w:pPr>
+              <w:jc w:val="both"/>
+              <w:cnfStyle w:val="000000100000" w:firstRow="0" w:lastRow="0" w:firstColumn="0" w:lastColumn="0" w:oddVBand="0" w:evenVBand="0" w:oddHBand="1" w:evenHBand="0" w:firstRowFirstColumn="0" w:firstRowLastColumn="0" w:lastRowFirstColumn="0" w:lastRowLastColumn="0"/>
+              <w:rPr>
+                <w:sz w:val="20"/>
+                <w:szCs w:val="20"/>
+              </w:rPr>
+            </w:pPr>
+          </w:p>
+        </w:tc>
+        <w:tc>
+          <w:tcPr>
+            <w:tcW w:w="4352" w:type="dxa"/>
+            <w:vAlign w:val="center"/>
+          </w:tcPr>
+          <w:p>
+            <w:pPr>
+              <w:cnfStyle w:val="000000100000" w:firstRow="0" w:lastRow="0" w:firstColumn="0" w:lastColumn="0" w:oddVBand="0" w:evenVBand="0" w:oddHBand="1" w:evenHBand="0" w:firstRowFirstColumn="0" w:firstRowLastColumn="0" w:lastRowFirstColumn="0" w:lastRowLastColumn="0"/>
+              <w:rPr>
+                <w:lang w:val="es-ES"/>
+              </w:rPr>
+            </w:pPr>
+            <w:r>
+              <w:t>Consulta de dades econòmiques de TSD.</w:t>
+            </w:r>
+          </w:p>
+        </w:tc>
+        <w:tc>
+          <w:tcPr>
+            <w:tcW w:w="1831" w:type="dxa"/>
+          </w:tcPr>
+          <w:p>
+            <w:pPr>
+              <w:cnfStyle w:val="000000100000" w:firstRow="0" w:lastRow="0" w:firstColumn="0" w:lastColumn="0" w:oddVBand="0" w:evenVBand="0" w:oddHBand="1" w:evenHBand="0" w:firstRowFirstColumn="0" w:firstRowLastColumn="0" w:lastRowFirstColumn="0" w:lastRowLastColumn="0"/>
               <w:rPr>
                 <w:i/>
                 <w:sz w:val="20"/>

</xml_diff>